<commit_message>
add deploy code in travis.yml
</commit_message>
<xml_diff>
--- a/OTOT TASK B.docx
+++ b/OTOT TASK B.docx
@@ -775,6 +775,9 @@
         <w:br/>
       </w:r>
       <w:r>
+        <w:rPr>
+          <w:noProof/>
+        </w:rPr>
         <w:drawing>
           <wp:inline distT="0" distB="0" distL="0" distR="0" wp14:anchorId="51D41F69" wp14:editId="51C5D16A">
             <wp:extent cx="5849166" cy="3839111"/>
@@ -917,7 +920,11 @@
         </w:drawing>
       </w:r>
     </w:p>
-    <w:p/>
+    <w:p>
+      <w:r>
+        <w:br/>
+      </w:r>
+    </w:p>
     <w:sectPr>
       <w:pgSz w:w="12240" w:h="15840"/>
       <w:pgMar w:top="1440" w:right="1440" w:bottom="1440" w:left="1440" w:header="720" w:footer="720" w:gutter="0"/>

</xml_diff>